<commit_message>
Valoraciones a falta de Iker
</commit_message>
<xml_diff>
--- a/Documentacion/Cambios respecto al css.docx
+++ b/Documentacion/Cambios respecto al css.docx
@@ -8,53 +8,290 @@
         <w:rPr>
           <w:b/>
           <w:bCs/>
-          <w:sz w:val="40"/>
-          <w:szCs w:val="40"/>
-        </w:rPr>
-      </w:pPr>
-      <w:r>
-        <w:rPr>
-          <w:b/>
-          <w:bCs/>
-          <w:sz w:val="40"/>
-          <w:szCs w:val="40"/>
-        </w:rPr>
-        <w:t>Index.html</w:t>
-      </w:r>
-    </w:p>
-    <w:p>
-      <w:pPr>
-        <w:jc w:val="center"/>
-        <w:rPr>
-          <w:b/>
-          <w:bCs/>
+          <w:i/>
+          <w:iCs/>
           <w:sz w:val="40"/>
           <w:szCs w:val="40"/>
           <w:u w:val="single"/>
         </w:rPr>
       </w:pPr>
-    </w:p>
-    <w:p>
-      <w:r>
-        <w:t xml:space="preserve">Mejora respecto al </w:t>
-      </w:r>
-      <w:proofErr w:type="spellStart"/>
-      <w:r>
-        <w:t>css</w:t>
-      </w:r>
-      <w:proofErr w:type="spellEnd"/>
-      <w:r>
-        <w:t xml:space="preserve"> original:</w:t>
-      </w:r>
-    </w:p>
-    <w:p>
-      <w:pPr>
-        <w:pStyle w:val="Prrafodelista"/>
-        <w:numPr>
-          <w:ilvl w:val="0"/>
-          <w:numId w:val="1"/>
-        </w:numPr>
-      </w:pPr>
+      <w:r>
+        <w:rPr>
+          <w:b/>
+          <w:bCs/>
+          <w:i/>
+          <w:iCs/>
+          <w:sz w:val="40"/>
+          <w:szCs w:val="40"/>
+          <w:u w:val="single"/>
+        </w:rPr>
+        <w:t>Valoraciones</w:t>
+      </w:r>
+    </w:p>
+    <w:p>
+      <w:pPr>
+        <w:rPr>
+          <w:b/>
+          <w:bCs/>
+          <w:sz w:val="40"/>
+          <w:szCs w:val="40"/>
+        </w:rPr>
+      </w:pPr>
+    </w:p>
+    <w:p>
+      <w:pPr>
+        <w:rPr>
+          <w:b/>
+          <w:bCs/>
+          <w:sz w:val="40"/>
+          <w:szCs w:val="40"/>
+        </w:rPr>
+      </w:pPr>
+      <w:r>
+        <w:rPr>
+          <w:b/>
+          <w:bCs/>
+          <w:sz w:val="40"/>
+          <w:szCs w:val="40"/>
+        </w:rPr>
+        <w:t xml:space="preserve">Cristian </w:t>
+      </w:r>
+    </w:p>
+    <w:p>
+      <w:pPr>
+        <w:rPr>
+          <w:b/>
+          <w:bCs/>
+          <w:sz w:val="40"/>
+          <w:szCs w:val="40"/>
+        </w:rPr>
+      </w:pPr>
+    </w:p>
+    <w:p>
+      <w:r>
+        <w:t>Mejora respecto al CSS original:</w:t>
+      </w:r>
+    </w:p>
+    <w:p>
+      <w:pPr>
+        <w:pStyle w:val="Prrafodelista"/>
+        <w:numPr>
+          <w:ilvl w:val="0"/>
+          <w:numId w:val="1"/>
+        </w:numPr>
+      </w:pPr>
+      <w:r>
+        <w:rPr>
+          <w:b/>
+          <w:bCs/>
+        </w:rPr>
+        <w:t xml:space="preserve">Añadido Bootstrap y </w:t>
+      </w:r>
+      <w:r>
+        <w:rPr>
+          <w:b/>
+          <w:bCs/>
+        </w:rPr>
+        <w:t>CSS</w:t>
+      </w:r>
+      <w:r>
+        <w:t>: Usamos Bootstrap para crear la estructura de rejillas y con CSS personalizamos el comportamiento de cada etiqueta.</w:t>
+      </w:r>
+    </w:p>
+    <w:p>
+      <w:pPr>
+        <w:pStyle w:val="Prrafodelista"/>
+        <w:numPr>
+          <w:ilvl w:val="0"/>
+          <w:numId w:val="1"/>
+        </w:numPr>
+      </w:pPr>
+      <w:r>
+        <w:rPr>
+          <w:b/>
+          <w:bCs/>
+        </w:rPr>
+        <w:t>Reestructuración del diseño</w:t>
+      </w:r>
+      <w:r>
+        <w:t>: Se cambia el diseño.</w:t>
+      </w:r>
+    </w:p>
+    <w:p>
+      <w:pPr>
+        <w:pStyle w:val="Prrafodelista"/>
+        <w:numPr>
+          <w:ilvl w:val="0"/>
+          <w:numId w:val="1"/>
+        </w:numPr>
+      </w:pPr>
+      <w:r>
+        <w:t xml:space="preserve">Se hace la web </w:t>
+      </w:r>
+      <w:r>
+        <w:rPr>
+          <w:b/>
+          <w:bCs/>
+        </w:rPr>
+        <w:t>responsive</w:t>
+      </w:r>
+      <w:r>
+        <w:t xml:space="preserve"> y adaptada a móviles.</w:t>
+      </w:r>
+    </w:p>
+    <w:p>
+      <w:pPr>
+        <w:pStyle w:val="Prrafodelista"/>
+        <w:numPr>
+          <w:ilvl w:val="0"/>
+          <w:numId w:val="1"/>
+        </w:numPr>
+      </w:pPr>
+      <w:r>
+        <w:t xml:space="preserve">Se crea un </w:t>
+      </w:r>
+      <w:r>
+        <w:rPr>
+          <w:b/>
+          <w:bCs/>
+        </w:rPr>
+        <w:t>menú de navegación</w:t>
+      </w:r>
+      <w:r>
+        <w:t>.</w:t>
+      </w:r>
+    </w:p>
+    <w:p>
+      <w:pPr>
+        <w:pStyle w:val="Prrafodelista"/>
+        <w:numPr>
+          <w:ilvl w:val="0"/>
+          <w:numId w:val="1"/>
+        </w:numPr>
+      </w:pPr>
+      <w:r>
+        <w:t xml:space="preserve">Se eliminan la gran mayoría de imágenes </w:t>
+      </w:r>
+      <w:r>
+        <w:rPr>
+          <w:b/>
+          <w:bCs/>
+        </w:rPr>
+        <w:t>para usar SVG</w:t>
+      </w:r>
+      <w:r>
+        <w:t>, más funcional y personalizable.</w:t>
+      </w:r>
+    </w:p>
+    <w:p>
+      <w:pPr>
+        <w:pStyle w:val="Prrafodelista"/>
+        <w:numPr>
+          <w:ilvl w:val="0"/>
+          <w:numId w:val="1"/>
+        </w:numPr>
+      </w:pPr>
+      <w:r>
+        <w:t xml:space="preserve">Se modifica el diseño de los anuncios para emular una </w:t>
+      </w:r>
+      <w:r>
+        <w:rPr>
+          <w:b/>
+          <w:bCs/>
+        </w:rPr>
+        <w:t>tarjeta 3D</w:t>
+      </w:r>
+      <w:r>
+        <w:t>.</w:t>
+      </w:r>
+    </w:p>
+    <w:p>
+      <w:pPr>
+        <w:pStyle w:val="Prrafodelista"/>
+        <w:numPr>
+          <w:ilvl w:val="0"/>
+          <w:numId w:val="1"/>
+        </w:numPr>
+      </w:pPr>
+      <w:r>
+        <w:t xml:space="preserve">Se aplica </w:t>
+      </w:r>
+      <w:r>
+        <w:rPr>
+          <w:b/>
+          <w:bCs/>
+        </w:rPr>
+        <w:t>color a toda la web</w:t>
+      </w:r>
+      <w:r>
+        <w:t>.</w:t>
+      </w:r>
+    </w:p>
+    <w:p>
+      <w:pPr>
+        <w:pStyle w:val="Prrafodelista"/>
+        <w:numPr>
+          <w:ilvl w:val="0"/>
+          <w:numId w:val="1"/>
+        </w:numPr>
+      </w:pPr>
+      <w:r>
+        <w:t xml:space="preserve">Eliminado el </w:t>
+      </w:r>
+      <w:r>
+        <w:rPr>
+          <w:b/>
+          <w:bCs/>
+        </w:rPr>
+        <w:t>aside izquierdo</w:t>
+      </w:r>
+      <w:r>
+        <w:t xml:space="preserve"> para unificar todo en el derecho.</w:t>
+      </w:r>
+    </w:p>
+    <w:p>
+      <w:pPr>
+        <w:pStyle w:val="Prrafodelista"/>
+        <w:numPr>
+          <w:ilvl w:val="0"/>
+          <w:numId w:val="1"/>
+        </w:numPr>
+      </w:pPr>
+      <w:r>
+        <w:t xml:space="preserve">Se elimina la </w:t>
+      </w:r>
+      <w:r>
+        <w:rPr>
+          <w:b/>
+          <w:bCs/>
+        </w:rPr>
+        <w:t>lista de rasgos</w:t>
+      </w:r>
+      <w:r>
+        <w:t xml:space="preserve"> de la página principal.</w:t>
+      </w:r>
+    </w:p>
+    <w:p>
+      <w:pPr>
+        <w:pStyle w:val="Prrafodelista"/>
+        <w:numPr>
+          <w:ilvl w:val="0"/>
+          <w:numId w:val="1"/>
+        </w:numPr>
+      </w:pPr>
+      <w:r>
+        <w:t xml:space="preserve">Se crean </w:t>
+      </w:r>
+      <w:r>
+        <w:rPr>
+          <w:b/>
+          <w:bCs/>
+        </w:rPr>
+        <w:t>clases personalizadas</w:t>
+      </w:r>
+      <w:r>
+        <w:t>.</w:t>
+      </w:r>
     </w:p>
     <w:p/>
     <w:p/>
@@ -71,25 +308,709 @@
           <w:numId w:val="1"/>
         </w:numPr>
       </w:pPr>
+      <w:r>
+        <w:t>Añadir las funcionalidades restantes: Notificaciones, favoritos…</w:t>
+      </w:r>
+    </w:p>
+    <w:p>
+      <w:pPr>
+        <w:pStyle w:val="Prrafodelista"/>
+        <w:numPr>
+          <w:ilvl w:val="0"/>
+          <w:numId w:val="1"/>
+        </w:numPr>
+      </w:pPr>
+      <w:r>
+        <w:t xml:space="preserve">Crear </w:t>
+      </w:r>
+      <w:proofErr w:type="gramStart"/>
+      <w:r>
+        <w:t>un slider</w:t>
+      </w:r>
+      <w:proofErr w:type="gramEnd"/>
+      <w:r>
+        <w:t xml:space="preserve"> con últimas noticias</w:t>
+      </w:r>
+    </w:p>
+    <w:p>
+      <w:pPr>
+        <w:pStyle w:val="Prrafodelista"/>
+        <w:numPr>
+          <w:ilvl w:val="0"/>
+          <w:numId w:val="1"/>
+        </w:numPr>
+      </w:pPr>
+      <w:r>
+        <w:t>Aplicar JavaScript</w:t>
+      </w:r>
     </w:p>
     <w:p/>
     <w:p/>
     <w:p>
       <w:r>
-        <w:t>Problemas encontrados</w:t>
-      </w:r>
-      <w:r>
-        <w:t>:</w:t>
-      </w:r>
-    </w:p>
-    <w:p>
-      <w:pPr>
-        <w:pStyle w:val="Prrafodelista"/>
-        <w:numPr>
-          <w:ilvl w:val="0"/>
-          <w:numId w:val="1"/>
-        </w:numPr>
-      </w:pPr>
+        <w:t>Problemas encontrados:</w:t>
+      </w:r>
+    </w:p>
+    <w:p>
+      <w:pPr>
+        <w:pStyle w:val="Prrafodelista"/>
+        <w:numPr>
+          <w:ilvl w:val="0"/>
+          <w:numId w:val="2"/>
+        </w:numPr>
+      </w:pPr>
+      <w:r>
+        <w:t>Las clases de Bootstrap al modificar muchos valores con una sola clase creaban conflictos con el CSS. Se decide utilizar las clases de Bootstrap para retoques generales y CSS para aquellos elementos más específicos.</w:t>
+      </w:r>
+    </w:p>
+    <w:p>
+      <w:r>
+        <w:br w:type="page"/>
+      </w:r>
+    </w:p>
+    <w:p>
+      <w:pPr>
+        <w:jc w:val="center"/>
+        <w:rPr>
+          <w:b/>
+          <w:bCs/>
+          <w:i/>
+          <w:iCs/>
+          <w:sz w:val="40"/>
+          <w:szCs w:val="40"/>
+          <w:u w:val="single"/>
+        </w:rPr>
+      </w:pPr>
+      <w:r>
+        <w:rPr>
+          <w:b/>
+          <w:bCs/>
+          <w:i/>
+          <w:iCs/>
+          <w:sz w:val="40"/>
+          <w:szCs w:val="40"/>
+          <w:u w:val="single"/>
+        </w:rPr>
+        <w:lastRenderedPageBreak/>
+        <w:t>Valoraciones</w:t>
+      </w:r>
+    </w:p>
+    <w:p>
+      <w:pPr>
+        <w:rPr>
+          <w:b/>
+          <w:bCs/>
+          <w:sz w:val="40"/>
+          <w:szCs w:val="40"/>
+        </w:rPr>
+      </w:pPr>
+    </w:p>
+    <w:p>
+      <w:pPr>
+        <w:rPr>
+          <w:b/>
+          <w:bCs/>
+          <w:sz w:val="40"/>
+          <w:szCs w:val="40"/>
+        </w:rPr>
+      </w:pPr>
+      <w:r>
+        <w:rPr>
+          <w:b/>
+          <w:bCs/>
+          <w:sz w:val="40"/>
+          <w:szCs w:val="40"/>
+        </w:rPr>
+        <w:t>Daniel</w:t>
+      </w:r>
+    </w:p>
+    <w:p>
+      <w:pPr>
+        <w:rPr>
+          <w:b/>
+          <w:bCs/>
+          <w:sz w:val="40"/>
+          <w:szCs w:val="40"/>
+        </w:rPr>
+      </w:pPr>
+    </w:p>
+    <w:p>
+      <w:r>
+        <w:t xml:space="preserve">Mejora respecto al </w:t>
+      </w:r>
+      <w:proofErr w:type="spellStart"/>
+      <w:r>
+        <w:t>css</w:t>
+      </w:r>
+      <w:proofErr w:type="spellEnd"/>
+      <w:r>
+        <w:t xml:space="preserve"> original:</w:t>
+      </w:r>
+    </w:p>
+    <w:p>
+      <w:pPr>
+        <w:pStyle w:val="Prrafodelista"/>
+        <w:numPr>
+          <w:ilvl w:val="0"/>
+          <w:numId w:val="3"/>
+        </w:numPr>
+        <w:suppressAutoHyphens/>
+      </w:pPr>
+      <w:r>
+        <w:t xml:space="preserve">Se ha conseguido un </w:t>
+      </w:r>
+      <w:r>
+        <w:rPr>
+          <w:b/>
+          <w:bCs/>
+        </w:rPr>
+        <w:t>diseño mucho más limpio</w:t>
+      </w:r>
+      <w:r>
+        <w:t xml:space="preserve"> respecto al anterior.</w:t>
+      </w:r>
+    </w:p>
+    <w:p/>
+    <w:p>
+      <w:r>
+        <w:t>Mejoras de cara al futuro:</w:t>
+      </w:r>
+    </w:p>
+    <w:p>
+      <w:pPr>
+        <w:pStyle w:val="Prrafodelista"/>
+        <w:numPr>
+          <w:ilvl w:val="0"/>
+          <w:numId w:val="3"/>
+        </w:numPr>
+        <w:suppressAutoHyphens/>
+        <w:rPr>
+          <w:b/>
+          <w:bCs/>
+        </w:rPr>
+      </w:pPr>
+      <w:r>
+        <w:rPr>
+          <w:b/>
+          <w:bCs/>
+        </w:rPr>
+        <w:t>Implementación de imágenes</w:t>
+      </w:r>
+    </w:p>
+    <w:p>
+      <w:r>
+        <w:t>Problemas encontrados:</w:t>
+      </w:r>
+    </w:p>
+    <w:p>
+      <w:pPr>
+        <w:pStyle w:val="Prrafodelista"/>
+        <w:numPr>
+          <w:ilvl w:val="0"/>
+          <w:numId w:val="3"/>
+        </w:numPr>
+        <w:suppressAutoHyphens/>
+      </w:pPr>
+      <w:r>
+        <w:t>Ninguno</w:t>
+      </w:r>
+    </w:p>
+    <w:p>
+      <w:r>
+        <w:br w:type="page"/>
+      </w:r>
+    </w:p>
+    <w:p>
+      <w:pPr>
+        <w:jc w:val="center"/>
+        <w:rPr>
+          <w:b/>
+          <w:bCs/>
+          <w:i/>
+          <w:iCs/>
+          <w:sz w:val="40"/>
+          <w:szCs w:val="40"/>
+          <w:u w:val="single"/>
+        </w:rPr>
+      </w:pPr>
+      <w:r>
+        <w:rPr>
+          <w:b/>
+          <w:bCs/>
+          <w:i/>
+          <w:iCs/>
+          <w:sz w:val="40"/>
+          <w:szCs w:val="40"/>
+          <w:u w:val="single"/>
+        </w:rPr>
+        <w:lastRenderedPageBreak/>
+        <w:t>Valoraciones</w:t>
+      </w:r>
+    </w:p>
+    <w:p>
+      <w:pPr>
+        <w:rPr>
+          <w:b/>
+          <w:bCs/>
+          <w:sz w:val="40"/>
+          <w:szCs w:val="40"/>
+        </w:rPr>
+      </w:pPr>
+    </w:p>
+    <w:p>
+      <w:pPr>
+        <w:rPr>
+          <w:b/>
+          <w:bCs/>
+          <w:sz w:val="40"/>
+          <w:szCs w:val="40"/>
+        </w:rPr>
+      </w:pPr>
+      <w:r>
+        <w:rPr>
+          <w:b/>
+          <w:bCs/>
+          <w:sz w:val="40"/>
+          <w:szCs w:val="40"/>
+        </w:rPr>
+        <w:t>Javier</w:t>
+      </w:r>
+    </w:p>
+    <w:p>
+      <w:pPr>
+        <w:rPr>
+          <w:b/>
+          <w:bCs/>
+          <w:sz w:val="40"/>
+          <w:szCs w:val="40"/>
+        </w:rPr>
+      </w:pPr>
+    </w:p>
+    <w:p>
+      <w:r>
+        <w:t xml:space="preserve">Mejora respecto al </w:t>
+      </w:r>
+      <w:proofErr w:type="spellStart"/>
+      <w:r>
+        <w:t>css</w:t>
+      </w:r>
+      <w:proofErr w:type="spellEnd"/>
+      <w:r>
+        <w:t xml:space="preserve"> original:</w:t>
+      </w:r>
+    </w:p>
+    <w:p>
+      <w:pPr>
+        <w:pStyle w:val="Prrafodelista"/>
+        <w:numPr>
+          <w:ilvl w:val="0"/>
+          <w:numId w:val="1"/>
+        </w:numPr>
+      </w:pPr>
+      <w:r>
+        <w:t xml:space="preserve">Se ha </w:t>
+      </w:r>
+      <w:r>
+        <w:rPr>
+          <w:b/>
+          <w:bCs/>
+        </w:rPr>
+        <w:t>reestructurado gran parte del diseño</w:t>
+      </w:r>
+    </w:p>
+    <w:p>
+      <w:pPr>
+        <w:pStyle w:val="Prrafodelista"/>
+        <w:numPr>
+          <w:ilvl w:val="0"/>
+          <w:numId w:val="1"/>
+        </w:numPr>
+      </w:pPr>
+      <w:r>
+        <w:t xml:space="preserve">Se ha </w:t>
+      </w:r>
+      <w:r>
+        <w:rPr>
+          <w:b/>
+          <w:bCs/>
+        </w:rPr>
+        <w:t>eliminado</w:t>
+      </w:r>
+      <w:r>
+        <w:rPr>
+          <w:b/>
+          <w:bCs/>
+        </w:rPr>
+        <w:t xml:space="preserve"> la parte de </w:t>
+      </w:r>
+      <w:proofErr w:type="spellStart"/>
+      <w:r>
+        <w:rPr>
+          <w:b/>
+          <w:bCs/>
+        </w:rPr>
+        <w:t>css</w:t>
+      </w:r>
+      <w:proofErr w:type="spellEnd"/>
+      <w:r>
+        <w:t xml:space="preserve">, y </w:t>
+      </w:r>
+      <w:r>
+        <w:t xml:space="preserve">se ha </w:t>
+      </w:r>
+      <w:r>
+        <w:rPr>
+          <w:b/>
+          <w:bCs/>
+        </w:rPr>
+        <w:t>implementado</w:t>
+      </w:r>
+      <w:r>
+        <w:rPr>
+          <w:b/>
+          <w:bCs/>
+        </w:rPr>
+        <w:t xml:space="preserve"> Bootstrap</w:t>
+      </w:r>
+      <w:r>
+        <w:t xml:space="preserve"> </w:t>
+      </w:r>
+      <w:r>
+        <w:t>para un</w:t>
+      </w:r>
+      <w:r>
+        <w:t xml:space="preserve"> diseño más profesional.</w:t>
+      </w:r>
+    </w:p>
+    <w:p>
+      <w:pPr>
+        <w:pStyle w:val="Prrafodelista"/>
+        <w:numPr>
+          <w:ilvl w:val="0"/>
+          <w:numId w:val="1"/>
+        </w:numPr>
+      </w:pPr>
+      <w:r>
+        <w:t xml:space="preserve">Se ha conseguido un </w:t>
+      </w:r>
+      <w:r>
+        <w:rPr>
+          <w:b/>
+          <w:bCs/>
+        </w:rPr>
+        <w:t>e</w:t>
+      </w:r>
+      <w:r>
+        <w:rPr>
+          <w:b/>
+          <w:bCs/>
+        </w:rPr>
+        <w:t>stilo uniforme</w:t>
+      </w:r>
+      <w:r>
+        <w:t>.</w:t>
+      </w:r>
+    </w:p>
+    <w:p>
+      <w:pPr>
+        <w:pStyle w:val="Prrafodelista"/>
+        <w:numPr>
+          <w:ilvl w:val="0"/>
+          <w:numId w:val="1"/>
+        </w:numPr>
+      </w:pPr>
+      <w:r>
+        <w:t xml:space="preserve">Se ha </w:t>
+      </w:r>
+      <w:r>
+        <w:rPr>
+          <w:b/>
+          <w:bCs/>
+        </w:rPr>
+        <w:t>eliminado la necesidad de nombre de usuario</w:t>
+      </w:r>
+      <w:r>
+        <w:t xml:space="preserve"> a la hora de registrarse.</w:t>
+      </w:r>
+    </w:p>
+    <w:p/>
+    <w:p/>
+    <w:p>
+      <w:r>
+        <w:t>Mejoras de cara al futuro:</w:t>
+      </w:r>
+    </w:p>
+    <w:p>
+      <w:pPr>
+        <w:pStyle w:val="Prrafodelista"/>
+        <w:numPr>
+          <w:ilvl w:val="0"/>
+          <w:numId w:val="1"/>
+        </w:numPr>
+      </w:pPr>
+      <w:r>
+        <w:rPr>
+          <w:b/>
+          <w:bCs/>
+        </w:rPr>
+        <w:t>Implementar</w:t>
+      </w:r>
+      <w:r>
+        <w:t xml:space="preserve"> </w:t>
+      </w:r>
+      <w:r>
+        <w:rPr>
+          <w:b/>
+          <w:bCs/>
+        </w:rPr>
+        <w:t>base de datos</w:t>
+      </w:r>
+      <w:r>
+        <w:t xml:space="preserve"> para guardar los usuarios y los empleos. </w:t>
+      </w:r>
+    </w:p>
+    <w:p>
+      <w:pPr>
+        <w:pStyle w:val="Prrafodelista"/>
+        <w:numPr>
+          <w:ilvl w:val="0"/>
+          <w:numId w:val="1"/>
+        </w:numPr>
+      </w:pPr>
+      <w:r>
+        <w:t xml:space="preserve">Implementar </w:t>
+      </w:r>
+      <w:r>
+        <w:rPr>
+          <w:b/>
+          <w:bCs/>
+        </w:rPr>
+        <w:t>más funcionalidades en los botones</w:t>
+      </w:r>
+      <w:r>
+        <w:t>.</w:t>
+      </w:r>
+    </w:p>
+    <w:p>
+      <w:pPr>
+        <w:pStyle w:val="Prrafodelista"/>
+        <w:numPr>
+          <w:ilvl w:val="0"/>
+          <w:numId w:val="1"/>
+        </w:numPr>
+      </w:pPr>
+      <w:r>
+        <w:t xml:space="preserve">Buscar un </w:t>
+      </w:r>
+      <w:r>
+        <w:rPr>
+          <w:b/>
+          <w:bCs/>
+        </w:rPr>
+        <w:t>diseño fijo</w:t>
+      </w:r>
+      <w:r>
+        <w:t xml:space="preserve"> y que tenga </w:t>
+      </w:r>
+      <w:r>
+        <w:rPr>
+          <w:b/>
+          <w:bCs/>
+        </w:rPr>
+        <w:t>concordancia entre todos los miembros</w:t>
+      </w:r>
+      <w:r>
+        <w:t xml:space="preserve"> del equipo.</w:t>
+      </w:r>
+    </w:p>
+    <w:p>
+      <w:pPr>
+        <w:pStyle w:val="Prrafodelista"/>
+        <w:numPr>
+          <w:ilvl w:val="0"/>
+          <w:numId w:val="1"/>
+        </w:numPr>
+      </w:pPr>
+      <w:r>
+        <w:t xml:space="preserve">Posibilidad de añadir </w:t>
+      </w:r>
+      <w:r>
+        <w:rPr>
+          <w:b/>
+          <w:bCs/>
+        </w:rPr>
+        <w:t>JavaScript</w:t>
+      </w:r>
+    </w:p>
+    <w:p>
+      <w:pPr>
+        <w:pStyle w:val="Prrafodelista"/>
+      </w:pPr>
+    </w:p>
+    <w:p/>
+    <w:p/>
+    <w:p>
+      <w:r>
+        <w:t>Problemas encontrados:</w:t>
+      </w:r>
+    </w:p>
+    <w:p>
+      <w:pPr>
+        <w:pStyle w:val="Prrafodelista"/>
+        <w:numPr>
+          <w:ilvl w:val="0"/>
+          <w:numId w:val="1"/>
+        </w:numPr>
+      </w:pPr>
+      <w:r>
+        <w:rPr>
+          <w:b/>
+          <w:bCs/>
+        </w:rPr>
+        <w:t>Descuadre de elementos</w:t>
+      </w:r>
+      <w:r>
+        <w:t>.</w:t>
+      </w:r>
+    </w:p>
+    <w:p>
+      <w:pPr>
+        <w:pStyle w:val="Prrafodelista"/>
+        <w:numPr>
+          <w:ilvl w:val="0"/>
+          <w:numId w:val="1"/>
+        </w:numPr>
+      </w:pPr>
+      <w:r>
+        <w:rPr>
+          <w:b/>
+          <w:bCs/>
+        </w:rPr>
+        <w:t>Rehacer el diseño</w:t>
+      </w:r>
+      <w:r>
+        <w:t xml:space="preserve"> </w:t>
+      </w:r>
+      <w:proofErr w:type="spellStart"/>
+      <w:r>
+        <w:t>html</w:t>
+      </w:r>
+      <w:proofErr w:type="spellEnd"/>
+      <w:r>
+        <w:t>.</w:t>
+      </w:r>
+    </w:p>
+    <w:p>
+      <w:pPr>
+        <w:pStyle w:val="Prrafodelista"/>
+        <w:numPr>
+          <w:ilvl w:val="0"/>
+          <w:numId w:val="1"/>
+        </w:numPr>
+      </w:pPr>
+      <w:r>
+        <w:rPr>
+          <w:b/>
+          <w:bCs/>
+        </w:rPr>
+        <w:t>Abandono</w:t>
+      </w:r>
+      <w:r>
+        <w:t xml:space="preserve"> de miembros del equipo.</w:t>
+      </w:r>
+    </w:p>
+    <w:p>
+      <w:pPr>
+        <w:pStyle w:val="Prrafodelista"/>
+        <w:numPr>
+          <w:ilvl w:val="0"/>
+          <w:numId w:val="1"/>
+        </w:numPr>
+      </w:pPr>
+      <w:r>
+        <w:rPr>
+          <w:b/>
+          <w:bCs/>
+        </w:rPr>
+        <w:t>Falta de tiempo</w:t>
+      </w:r>
+      <w:r>
+        <w:t xml:space="preserve"> para implementar todas las funcionalidades.</w:t>
+      </w:r>
+    </w:p>
+    <w:p>
+      <w:pPr>
+        <w:pStyle w:val="Prrafodelista"/>
+        <w:numPr>
+          <w:ilvl w:val="0"/>
+          <w:numId w:val="1"/>
+        </w:numPr>
+      </w:pPr>
+      <w:r>
+        <w:rPr>
+          <w:b/>
+          <w:bCs/>
+        </w:rPr>
+        <w:t xml:space="preserve">Limitaciones </w:t>
+      </w:r>
+      <w:r>
+        <w:t>a la hora de utilizar colores</w:t>
+      </w:r>
+      <w:r>
+        <w:t xml:space="preserve"> (</w:t>
+      </w:r>
+      <w:r>
+        <w:t>Existe solución)</w:t>
+      </w:r>
+      <w:r>
+        <w:t>.</w:t>
+      </w:r>
+    </w:p>
+    <w:p>
+      <w:pPr>
+        <w:pStyle w:val="Prrafodelista"/>
+        <w:numPr>
+          <w:ilvl w:val="0"/>
+          <w:numId w:val="1"/>
+        </w:numPr>
+        <w:rPr>
+          <w:b/>
+          <w:bCs/>
+        </w:rPr>
+      </w:pPr>
+      <w:r>
+        <w:rPr>
+          <w:b/>
+          <w:bCs/>
+        </w:rPr>
+        <w:t>Diferentes puntos de vista</w:t>
+      </w:r>
+      <w:r>
+        <w:rPr>
+          <w:b/>
+          <w:bCs/>
+        </w:rPr>
+        <w:t>.</w:t>
+      </w:r>
+    </w:p>
+    <w:p>
+      <w:pPr>
+        <w:pStyle w:val="Prrafodelista"/>
+        <w:numPr>
+          <w:ilvl w:val="0"/>
+          <w:numId w:val="1"/>
+        </w:numPr>
+      </w:pPr>
+      <w:r>
+        <w:rPr>
+          <w:b/>
+          <w:bCs/>
+        </w:rPr>
+        <w:t>Dificultad a la hora de cuadrar horarios</w:t>
+      </w:r>
+      <w:r>
+        <w:t xml:space="preserve"> para poder tomar decisiones en grupo.</w:t>
+      </w:r>
     </w:p>
     <w:p/>
     <w:sectPr>
@@ -105,6 +1026,119 @@
 <file path=word/numbering.xml><?xml version="1.0" encoding="utf-8"?>
 <w:numbering xmlns:wpc="http://schemas.microsoft.com/office/word/2010/wordprocessingCanvas" xmlns:cx="http://schemas.microsoft.com/office/drawing/2014/chartex" xmlns:cx1="http://schemas.microsoft.com/office/drawing/2015/9/8/chartex" xmlns:cx2="http://schemas.microsoft.com/office/drawing/2015/10/21/chartex" xmlns:cx3="http://schemas.microsoft.com/office/drawing/2016/5/9/chartex" xmlns:cx4="http://schemas.microsoft.com/office/drawing/2016/5/10/chartex" xmlns:cx5="http://schemas.microsoft.com/office/drawing/2016/5/11/chartex" xmlns:cx6="http://schemas.microsoft.com/office/drawing/2016/5/12/chartex" xmlns:cx7="http://schemas.microsoft.com/office/drawing/2016/5/13/chartex" xmlns:cx8="http://schemas.microsoft.com/office/drawing/2016/5/14/chartex" xmlns:mc="http://schemas.openxmlformats.org/markup-compatibility/2006" xmlns:aink="http://schemas.microsoft.com/office/drawing/2016/ink" xmlns:am3d="http://schemas.microsoft.com/office/drawing/2017/model3d" xmlns:o="urn:schemas-microsoft-com:office:office" xmlns:oel="http://schemas.microsoft.com/office/2019/extlst" xmlns:r="http://schemas.openxmlformats.org/officeDocument/2006/relationships" xmlns:m="http://schemas.openxmlformats.org/officeDocument/2006/math" xmlns:v="urn:schemas-microsoft-com:vml" xmlns:wp14="http://schemas.microsoft.com/office/word/2010/wordprocessingDrawing" xmlns:wp="http://schemas.openxmlformats.org/drawingml/2006/wordprocessingDrawing" xmlns:w10="urn:schemas-microsoft-com:office:word" xmlns:w="http://schemas.openxmlformats.org/wordprocessingml/2006/main" xmlns:w14="http://schemas.microsoft.com/office/word/2010/wordml" xmlns:w15="http://schemas.microsoft.com/office/word/2012/wordml" xmlns:w16cex="http://schemas.microsoft.com/office/word/2018/wordml/cex" xmlns:w16cid="http://schemas.microsoft.com/office/word/2016/wordml/cid" xmlns:w16="http://schemas.microsoft.com/office/word/2018/wordml" xmlns:w16du="http://schemas.microsoft.com/office/word/2023/wordml/word16du" xmlns:w16sdtdh="http://schemas.microsoft.com/office/word/2020/wordml/sdtdatahash" xmlns:w16sdtfl="http://schemas.microsoft.com/office/word/2024/wordml/sdtformatlock" xmlns:w16se="http://schemas.microsoft.com/office/word/2015/wordml/symex" xmlns:wpg="http://schemas.microsoft.com/office/word/2010/wordprocessingGroup" xmlns:wpi="http://schemas.microsoft.com/office/word/2010/wordprocessingInk" xmlns:wne="http://schemas.microsoft.com/office/word/2006/wordml" xmlns:wps="http://schemas.microsoft.com/office/word/2010/wordprocessingShape" mc:Ignorable="w14 w15 w16se w16cid w16 w16cex w16sdtdh w16sdtfl w16du wp14">
   <w:abstractNum w:abstractNumId="0" w15:restartNumberingAfterBreak="0">
+    <w:nsid w:val="2C310765"/>
+    <w:multiLevelType w:val="hybridMultilevel"/>
+    <w:tmpl w:val="BDDE6B8A"/>
+    <w:lvl w:ilvl="0" w:tplc="0C0A0001">
+      <w:start w:val="1"/>
+      <w:numFmt w:val="bullet"/>
+      <w:lvlText w:val=""/>
+      <w:lvlJc w:val="left"/>
+      <w:pPr>
+        <w:ind w:left="720" w:hanging="360"/>
+      </w:pPr>
+      <w:rPr>
+        <w:rFonts w:ascii="Symbol" w:hAnsi="Symbol" w:hint="default"/>
+      </w:rPr>
+    </w:lvl>
+    <w:lvl w:ilvl="1" w:tplc="0C0A0003" w:tentative="1">
+      <w:start w:val="1"/>
+      <w:numFmt w:val="bullet"/>
+      <w:lvlText w:val="o"/>
+      <w:lvlJc w:val="left"/>
+      <w:pPr>
+        <w:ind w:left="1440" w:hanging="360"/>
+      </w:pPr>
+      <w:rPr>
+        <w:rFonts w:ascii="Courier New" w:hAnsi="Courier New" w:cs="Courier New" w:hint="default"/>
+      </w:rPr>
+    </w:lvl>
+    <w:lvl w:ilvl="2" w:tplc="0C0A0005" w:tentative="1">
+      <w:start w:val="1"/>
+      <w:numFmt w:val="bullet"/>
+      <w:lvlText w:val=""/>
+      <w:lvlJc w:val="left"/>
+      <w:pPr>
+        <w:ind w:left="2160" w:hanging="360"/>
+      </w:pPr>
+      <w:rPr>
+        <w:rFonts w:ascii="Wingdings" w:hAnsi="Wingdings" w:hint="default"/>
+      </w:rPr>
+    </w:lvl>
+    <w:lvl w:ilvl="3" w:tplc="0C0A0001" w:tentative="1">
+      <w:start w:val="1"/>
+      <w:numFmt w:val="bullet"/>
+      <w:lvlText w:val=""/>
+      <w:lvlJc w:val="left"/>
+      <w:pPr>
+        <w:ind w:left="2880" w:hanging="360"/>
+      </w:pPr>
+      <w:rPr>
+        <w:rFonts w:ascii="Symbol" w:hAnsi="Symbol" w:hint="default"/>
+      </w:rPr>
+    </w:lvl>
+    <w:lvl w:ilvl="4" w:tplc="0C0A0003" w:tentative="1">
+      <w:start w:val="1"/>
+      <w:numFmt w:val="bullet"/>
+      <w:lvlText w:val="o"/>
+      <w:lvlJc w:val="left"/>
+      <w:pPr>
+        <w:ind w:left="3600" w:hanging="360"/>
+      </w:pPr>
+      <w:rPr>
+        <w:rFonts w:ascii="Courier New" w:hAnsi="Courier New" w:cs="Courier New" w:hint="default"/>
+      </w:rPr>
+    </w:lvl>
+    <w:lvl w:ilvl="5" w:tplc="0C0A0005" w:tentative="1">
+      <w:start w:val="1"/>
+      <w:numFmt w:val="bullet"/>
+      <w:lvlText w:val=""/>
+      <w:lvlJc w:val="left"/>
+      <w:pPr>
+        <w:ind w:left="4320" w:hanging="360"/>
+      </w:pPr>
+      <w:rPr>
+        <w:rFonts w:ascii="Wingdings" w:hAnsi="Wingdings" w:hint="default"/>
+      </w:rPr>
+    </w:lvl>
+    <w:lvl w:ilvl="6" w:tplc="0C0A0001" w:tentative="1">
+      <w:start w:val="1"/>
+      <w:numFmt w:val="bullet"/>
+      <w:lvlText w:val=""/>
+      <w:lvlJc w:val="left"/>
+      <w:pPr>
+        <w:ind w:left="5040" w:hanging="360"/>
+      </w:pPr>
+      <w:rPr>
+        <w:rFonts w:ascii="Symbol" w:hAnsi="Symbol" w:hint="default"/>
+      </w:rPr>
+    </w:lvl>
+    <w:lvl w:ilvl="7" w:tplc="0C0A0003" w:tentative="1">
+      <w:start w:val="1"/>
+      <w:numFmt w:val="bullet"/>
+      <w:lvlText w:val="o"/>
+      <w:lvlJc w:val="left"/>
+      <w:pPr>
+        <w:ind w:left="5760" w:hanging="360"/>
+      </w:pPr>
+      <w:rPr>
+        <w:rFonts w:ascii="Courier New" w:hAnsi="Courier New" w:cs="Courier New" w:hint="default"/>
+      </w:rPr>
+    </w:lvl>
+    <w:lvl w:ilvl="8" w:tplc="0C0A0005" w:tentative="1">
+      <w:start w:val="1"/>
+      <w:numFmt w:val="bullet"/>
+      <w:lvlText w:val=""/>
+      <w:lvlJc w:val="left"/>
+      <w:pPr>
+        <w:ind w:left="6480" w:hanging="360"/>
+      </w:pPr>
+      <w:rPr>
+        <w:rFonts w:ascii="Wingdings" w:hAnsi="Wingdings" w:hint="default"/>
+      </w:rPr>
+    </w:lvl>
+  </w:abstractNum>
+  <w:abstractNum w:abstractNumId="1" w15:restartNumberingAfterBreak="0">
     <w:nsid w:val="37AD2D75"/>
     <w:multiLevelType w:val="hybridMultilevel"/>
     <w:tmpl w:val="6E24D3CA"/>
@@ -217,8 +1251,154 @@
       </w:rPr>
     </w:lvl>
   </w:abstractNum>
+  <w:abstractNum w:abstractNumId="2" w15:restartNumberingAfterBreak="0">
+    <w:nsid w:val="4BCB7546"/>
+    <w:multiLevelType w:val="multilevel"/>
+    <w:tmpl w:val="BC8CD4D8"/>
+    <w:lvl w:ilvl="0">
+      <w:start w:val="1"/>
+      <w:numFmt w:val="bullet"/>
+      <w:lvlText w:val=""/>
+      <w:lvlJc w:val="left"/>
+      <w:pPr>
+        <w:tabs>
+          <w:tab w:val="num" w:pos="0"/>
+        </w:tabs>
+        <w:ind w:left="720" w:hanging="360"/>
+      </w:pPr>
+      <w:rPr>
+        <w:rFonts w:ascii="Symbol" w:hAnsi="Symbol" w:cs="Symbol" w:hint="default"/>
+      </w:rPr>
+    </w:lvl>
+    <w:lvl w:ilvl="1">
+      <w:start w:val="1"/>
+      <w:numFmt w:val="bullet"/>
+      <w:lvlText w:val="o"/>
+      <w:lvlJc w:val="left"/>
+      <w:pPr>
+        <w:tabs>
+          <w:tab w:val="num" w:pos="0"/>
+        </w:tabs>
+        <w:ind w:left="1440" w:hanging="360"/>
+      </w:pPr>
+      <w:rPr>
+        <w:rFonts w:ascii="Courier New" w:hAnsi="Courier New" w:cs="Courier New" w:hint="default"/>
+      </w:rPr>
+    </w:lvl>
+    <w:lvl w:ilvl="2">
+      <w:start w:val="1"/>
+      <w:numFmt w:val="bullet"/>
+      <w:lvlText w:val=""/>
+      <w:lvlJc w:val="left"/>
+      <w:pPr>
+        <w:tabs>
+          <w:tab w:val="num" w:pos="0"/>
+        </w:tabs>
+        <w:ind w:left="2160" w:hanging="360"/>
+      </w:pPr>
+      <w:rPr>
+        <w:rFonts w:ascii="Wingdings" w:hAnsi="Wingdings" w:cs="Wingdings" w:hint="default"/>
+      </w:rPr>
+    </w:lvl>
+    <w:lvl w:ilvl="3">
+      <w:start w:val="1"/>
+      <w:numFmt w:val="bullet"/>
+      <w:lvlText w:val=""/>
+      <w:lvlJc w:val="left"/>
+      <w:pPr>
+        <w:tabs>
+          <w:tab w:val="num" w:pos="0"/>
+        </w:tabs>
+        <w:ind w:left="2880" w:hanging="360"/>
+      </w:pPr>
+      <w:rPr>
+        <w:rFonts w:ascii="Symbol" w:hAnsi="Symbol" w:cs="Symbol" w:hint="default"/>
+      </w:rPr>
+    </w:lvl>
+    <w:lvl w:ilvl="4">
+      <w:start w:val="1"/>
+      <w:numFmt w:val="bullet"/>
+      <w:lvlText w:val="o"/>
+      <w:lvlJc w:val="left"/>
+      <w:pPr>
+        <w:tabs>
+          <w:tab w:val="num" w:pos="0"/>
+        </w:tabs>
+        <w:ind w:left="3600" w:hanging="360"/>
+      </w:pPr>
+      <w:rPr>
+        <w:rFonts w:ascii="Courier New" w:hAnsi="Courier New" w:cs="Courier New" w:hint="default"/>
+      </w:rPr>
+    </w:lvl>
+    <w:lvl w:ilvl="5">
+      <w:start w:val="1"/>
+      <w:numFmt w:val="bullet"/>
+      <w:lvlText w:val=""/>
+      <w:lvlJc w:val="left"/>
+      <w:pPr>
+        <w:tabs>
+          <w:tab w:val="num" w:pos="0"/>
+        </w:tabs>
+        <w:ind w:left="4320" w:hanging="360"/>
+      </w:pPr>
+      <w:rPr>
+        <w:rFonts w:ascii="Wingdings" w:hAnsi="Wingdings" w:cs="Wingdings" w:hint="default"/>
+      </w:rPr>
+    </w:lvl>
+    <w:lvl w:ilvl="6">
+      <w:start w:val="1"/>
+      <w:numFmt w:val="bullet"/>
+      <w:lvlText w:val=""/>
+      <w:lvlJc w:val="left"/>
+      <w:pPr>
+        <w:tabs>
+          <w:tab w:val="num" w:pos="0"/>
+        </w:tabs>
+        <w:ind w:left="5040" w:hanging="360"/>
+      </w:pPr>
+      <w:rPr>
+        <w:rFonts w:ascii="Symbol" w:hAnsi="Symbol" w:cs="Symbol" w:hint="default"/>
+      </w:rPr>
+    </w:lvl>
+    <w:lvl w:ilvl="7">
+      <w:start w:val="1"/>
+      <w:numFmt w:val="bullet"/>
+      <w:lvlText w:val="o"/>
+      <w:lvlJc w:val="left"/>
+      <w:pPr>
+        <w:tabs>
+          <w:tab w:val="num" w:pos="0"/>
+        </w:tabs>
+        <w:ind w:left="5760" w:hanging="360"/>
+      </w:pPr>
+      <w:rPr>
+        <w:rFonts w:ascii="Courier New" w:hAnsi="Courier New" w:cs="Courier New" w:hint="default"/>
+      </w:rPr>
+    </w:lvl>
+    <w:lvl w:ilvl="8">
+      <w:start w:val="1"/>
+      <w:numFmt w:val="bullet"/>
+      <w:lvlText w:val=""/>
+      <w:lvlJc w:val="left"/>
+      <w:pPr>
+        <w:tabs>
+          <w:tab w:val="num" w:pos="0"/>
+        </w:tabs>
+        <w:ind w:left="6480" w:hanging="360"/>
+      </w:pPr>
+      <w:rPr>
+        <w:rFonts w:ascii="Wingdings" w:hAnsi="Wingdings" w:cs="Wingdings" w:hint="default"/>
+      </w:rPr>
+    </w:lvl>
+  </w:abstractNum>
   <w:num w:numId="1" w16cid:durableId="1127700900">
+    <w:abstractNumId w:val="1"/>
+  </w:num>
+  <w:num w:numId="2" w16cid:durableId="1381982285">
     <w:abstractNumId w:val="0"/>
+  </w:num>
+  <w:num w:numId="3" w16cid:durableId="1220480521">
+    <w:abstractNumId w:val="2"/>
   </w:num>
 </w:numbering>
 </file>

</xml_diff>